<commit_message>
add anothers classes to the project
</commit_message>
<xml_diff>
--- a/ANSWERS.docx
+++ b/ANSWERS.docx
@@ -5,7 +5,6 @@
     <w:p>
       <w:pPr>
         <w:rPr>
-          <w:rFonts w:hint="cs"/>
           <w:b/>
           <w:bCs/>
           <w:sz w:val="30"/>
@@ -20,7 +19,7 @@
           <w:sz w:val="30"/>
           <w:szCs w:val="30"/>
         </w:rPr>
-        <w:t xml:space="preserve"> REST </w:t>
+        <w:t xml:space="preserve">REST </w:t>
       </w:r>
       <w:proofErr w:type="gramStart"/>
       <w:r>
@@ -89,7 +88,6 @@
           <w:numId w:val="4"/>
         </w:numPr>
         <w:rPr>
-          <w:rFonts w:hint="cs"/>
           <w:b/>
           <w:bCs/>
           <w:rtl/>
@@ -118,15 +116,6 @@
           <w:rtl/>
         </w:rPr>
         <w:t>–</w:t>
-      </w:r>
-      <w:r>
-        <w:rPr>
-          <w:rFonts w:hint="cs"/>
-          <w:b/>
-          <w:bCs/>
-          <w:rtl/>
-        </w:rPr>
-        <w:t xml:space="preserve"> </w:t>
       </w:r>
     </w:p>
     <w:p>
@@ -173,6 +162,9 @@
         <w:t xml:space="preserve">קבלת כל הספרים         </w:t>
       </w:r>
       <w:r>
+        <w:t xml:space="preserve">              </w:t>
+      </w:r>
+      <w:r>
         <w:t>books/</w:t>
       </w:r>
       <w:r>
@@ -180,7 +172,7 @@
           <w:rFonts w:hint="cs"/>
           <w:rtl/>
         </w:rPr>
-        <w:t xml:space="preserve"> בקשה מטיפוס </w:t>
+        <w:t xml:space="preserve"> </w:t>
       </w:r>
       <w:r>
         <w:rPr>
@@ -218,6 +210,9 @@
         <w:t xml:space="preserve"> </w:t>
       </w:r>
       <w:r>
+        <w:t xml:space="preserve">               </w:t>
+      </w:r>
+      <w:r>
         <w:t xml:space="preserve">books/{id}   </w:t>
       </w:r>
       <w:r>
@@ -225,7 +220,7 @@
           <w:rFonts w:hint="cs"/>
           <w:rtl/>
         </w:rPr>
-        <w:t xml:space="preserve"> בקשה מטיפוס </w:t>
+        <w:t xml:space="preserve"> </w:t>
       </w:r>
       <w:r>
         <w:rPr>
@@ -250,17 +245,21 @@
         <w:t xml:space="preserve">יצירת ספר חדש           </w:t>
       </w:r>
       <w:r>
-        <w:t>book</w:t>
-      </w:r>
-      <w:r>
-        <w:t>s/</w:t>
-      </w:r>
-      <w:r>
-        <w:rPr>
-          <w:rFonts w:hint="cs"/>
-          <w:rtl/>
-        </w:rPr>
-        <w:t xml:space="preserve"> בקשה מטיפוס </w:t>
+        <w:t>books/</w:t>
+      </w:r>
+      <w:r>
+        <w:rPr>
+          <w:rFonts w:hint="cs"/>
+          <w:rtl/>
+        </w:rPr>
+        <w:t xml:space="preserve">          </w:t>
+      </w:r>
+      <w:r>
+        <w:rPr>
+          <w:rFonts w:hint="cs"/>
+          <w:rtl/>
+        </w:rPr>
+        <w:t xml:space="preserve"> </w:t>
       </w:r>
       <w:r>
         <w:rPr>
@@ -296,7 +295,7 @@
           <w:rFonts w:hint="cs"/>
           <w:rtl/>
         </w:rPr>
-        <w:t xml:space="preserve">             </w:t>
+        <w:t xml:space="preserve">       </w:t>
       </w:r>
       <w:r>
         <w:t>books/{id}</w:t>
@@ -306,7 +305,14 @@
           <w:rFonts w:hint="cs"/>
           <w:rtl/>
         </w:rPr>
-        <w:t xml:space="preserve"> בקשה מטיפוס </w:t>
+        <w:t xml:space="preserve">            </w:t>
+      </w:r>
+      <w:r>
+        <w:rPr>
+          <w:rFonts w:hint="cs"/>
+          <w:rtl/>
+        </w:rPr>
+        <w:t xml:space="preserve"> </w:t>
       </w:r>
       <w:r>
         <w:rPr>
@@ -331,6 +337,9 @@
         <w:t xml:space="preserve">מחיקת ספר   </w:t>
       </w:r>
       <w:r>
+        <w:t xml:space="preserve">          </w:t>
+      </w:r>
+      <w:r>
         <w:t xml:space="preserve">books/{id}          </w:t>
       </w:r>
       <w:r>
@@ -338,7 +347,7 @@
           <w:rFonts w:hint="cs"/>
           <w:rtl/>
         </w:rPr>
-        <w:t xml:space="preserve"> בקשה מטיפוס </w:t>
+        <w:t xml:space="preserve"> </w:t>
       </w:r>
       <w:r>
         <w:rPr>
@@ -363,6 +372,15 @@
         <w:t xml:space="preserve">חיפוש ספרים  </w:t>
       </w:r>
       <w:r>
+        <w:t xml:space="preserve">      </w:t>
+      </w:r>
+      <w:r>
+        <w:t xml:space="preserve"> </w:t>
+      </w:r>
+      <w:r>
+        <w:t xml:space="preserve">   </w:t>
+      </w:r>
+      <w:r>
         <w:t>books/</w:t>
       </w:r>
       <w:proofErr w:type="spellStart"/>
@@ -375,7 +393,7 @@
           <w:rFonts w:hint="cs"/>
           <w:rtl/>
         </w:rPr>
-        <w:t xml:space="preserve"> בקשה מטיפוס </w:t>
+        <w:t xml:space="preserve"> </w:t>
       </w:r>
       <w:r>
         <w:rPr>
@@ -427,13 +445,16 @@
           <w:rFonts w:hint="cs"/>
           <w:rtl/>
         </w:rPr>
-        <w:t xml:space="preserve"> בקשה מטיפוס </w:t>
+        <w:t xml:space="preserve"> </w:t>
       </w:r>
       <w:r>
         <w:rPr>
           <w:rFonts w:hint="cs"/>
         </w:rPr>
         <w:t>POST</w:t>
+      </w:r>
+      <w:r>
+        <w:t xml:space="preserve">                 </w:t>
       </w:r>
     </w:p>
     <w:p>
@@ -452,14 +473,24 @@
         <w:t xml:space="preserve">החזרת ספר </w:t>
       </w:r>
       <w:r>
-        <w:t xml:space="preserve">loans/{id}/return </w:t>
-      </w:r>
-      <w:r>
-        <w:rPr>
-          <w:rFonts w:hint="cs"/>
-          <w:rtl/>
-        </w:rPr>
-        <w:t xml:space="preserve"> בקשה מטיפוס </w:t>
+        <w:t>loans/{id}</w:t>
+      </w:r>
+      <w:r>
+        <w:rPr>
+          <w:rFonts w:hint="cs"/>
+          <w:rtl/>
+        </w:rPr>
+        <w:t xml:space="preserve">                       </w:t>
+      </w:r>
+      <w:r>
+        <w:rPr>
+          <w:rFonts w:hint="cs"/>
+          <w:rtl/>
+        </w:rPr>
+        <w:t xml:space="preserve"> </w:t>
+      </w:r>
+      <w:r>
+        <w:t xml:space="preserve"> </w:t>
       </w:r>
       <w:r>
         <w:rPr>
@@ -484,6 +515,9 @@
         <w:t xml:space="preserve">קבלת כל ההשאלות </w:t>
       </w:r>
       <w:r>
+        <w:t xml:space="preserve">                     </w:t>
+      </w:r>
+      <w:r>
         <w:t>loans/</w:t>
       </w:r>
       <w:r>
@@ -491,7 +525,7 @@
           <w:rFonts w:hint="cs"/>
           <w:rtl/>
         </w:rPr>
-        <w:t xml:space="preserve">  בקשה מטיפוס </w:t>
+        <w:t xml:space="preserve">  </w:t>
       </w:r>
       <w:r>
         <w:rPr>
@@ -536,7 +570,35 @@
           <w:rFonts w:hint="cs"/>
           <w:rtl/>
         </w:rPr>
-        <w:t xml:space="preserve">  בקשה מטיפוס </w:t>
+        <w:t xml:space="preserve"> </w:t>
+      </w:r>
+      <w:r>
+        <w:rPr>
+          <w:rFonts w:hint="cs"/>
+          <w:rtl/>
+        </w:rPr>
+        <w:t xml:space="preserve">    </w:t>
+      </w:r>
+      <w:r>
+        <w:rPr>
+          <w:rFonts w:hint="cs"/>
+          <w:rtl/>
+        </w:rPr>
+        <w:t xml:space="preserve"> </w:t>
+      </w:r>
+      <w:r>
+        <w:rPr>
+          <w:rFonts w:hint="cs"/>
+          <w:rtl/>
+        </w:rPr>
+        <w:t xml:space="preserve">    </w:t>
+      </w:r>
+      <w:r>
+        <w:rPr>
+          <w:rFonts w:hint="cs"/>
+          <w:rtl/>
+        </w:rPr>
+        <w:t xml:space="preserve"> </w:t>
       </w:r>
       <w:r>
         <w:rPr>
@@ -581,6 +643,9 @@
         <w:t xml:space="preserve">הרשמת משתמש </w:t>
       </w:r>
       <w:r>
+        <w:t xml:space="preserve">                     </w:t>
+      </w:r>
+      <w:r>
         <w:t xml:space="preserve">users/  </w:t>
       </w:r>
       <w:r>
@@ -588,7 +653,7 @@
           <w:rFonts w:hint="cs"/>
           <w:rtl/>
         </w:rPr>
-        <w:t xml:space="preserve"> בקשה מטיפוס </w:t>
+        <w:t xml:space="preserve"> </w:t>
       </w:r>
       <w:r>
         <w:rPr>
@@ -620,7 +685,14 @@
           <w:rFonts w:hint="cs"/>
           <w:rtl/>
         </w:rPr>
-        <w:t xml:space="preserve"> בקשה מטיפוס </w:t>
+        <w:t xml:space="preserve">              </w:t>
+      </w:r>
+      <w:r>
+        <w:rPr>
+          <w:rFonts w:hint="cs"/>
+          <w:rtl/>
+        </w:rPr>
+        <w:t xml:space="preserve"> </w:t>
       </w:r>
       <w:r>
         <w:rPr>
@@ -663,7 +735,14 @@
           <w:rFonts w:hint="cs"/>
           <w:rtl/>
         </w:rPr>
-        <w:t xml:space="preserve"> בקשה מטיפוס </w:t>
+        <w:t xml:space="preserve">     </w:t>
+      </w:r>
+      <w:r>
+        <w:rPr>
+          <w:rFonts w:hint="cs"/>
+          <w:rtl/>
+        </w:rPr>
+        <w:t xml:space="preserve"> </w:t>
       </w:r>
       <w:r>
         <w:rPr>
@@ -706,15 +785,6 @@
         </w:rPr>
         <w:t>–</w:t>
       </w:r>
-      <w:r>
-        <w:rPr>
-          <w:rFonts w:hint="cs"/>
-          <w:b/>
-          <w:bCs/>
-          <w:rtl/>
-        </w:rPr>
-        <w:t xml:space="preserve"> </w:t>
-      </w:r>
     </w:p>
     <w:p>
       <w:pPr>
@@ -747,81 +817,26 @@
         </w:rPr>
         <w:t xml:space="preserve"> </w:t>
       </w:r>
-    </w:p>
-    <w:p>
-      <w:pPr>
-        <w:rPr>
-          <w:rtl/>
-        </w:rPr>
-      </w:pPr>
-      <w:r>
-        <w:rPr>
-          <w:rFonts w:hint="cs"/>
-          <w:rtl/>
-        </w:rPr>
-        <w:t xml:space="preserve">פעולה שמחזירה את כל </w:t>
-      </w:r>
-      <w:r>
-        <w:rPr>
-          <w:rFonts w:hint="cs"/>
-          <w:rtl/>
-        </w:rPr>
-        <w:t xml:space="preserve">הספרים, </w:t>
-      </w:r>
-      <w:r>
-        <w:rPr>
-          <w:rFonts w:hint="cs"/>
-          <w:rtl/>
-        </w:rPr>
-        <w:t xml:space="preserve">ההשאלות או המשתמשים </w:t>
-      </w:r>
-      <w:r>
-        <w:rPr>
-          <w:rFonts w:hint="cs"/>
-          <w:rtl/>
-        </w:rPr>
-        <w:t>לצורך תצוגה או חיפוש וכו'</w:t>
-      </w:r>
-    </w:p>
-    <w:p>
-      <w:pPr>
-        <w:rPr>
-          <w:rtl/>
-        </w:rPr>
-      </w:pPr>
-      <w:r>
-        <w:rPr>
-          <w:rFonts w:hint="cs"/>
-          <w:rtl/>
-        </w:rPr>
-        <w:t>פעולה שמחזירה ספר</w:t>
-      </w:r>
-      <w:r>
-        <w:rPr>
-          <w:rFonts w:hint="cs"/>
-          <w:rtl/>
-        </w:rPr>
-        <w:t xml:space="preserve"> או השאלה</w:t>
-      </w:r>
-      <w:r>
-        <w:rPr>
-          <w:rFonts w:hint="cs"/>
-          <w:rtl/>
-        </w:rPr>
-        <w:t xml:space="preserve"> לפי חיפוש ספציפי (שם, משאיל, </w:t>
-      </w:r>
-      <w:r>
-        <w:rPr>
-          <w:rFonts w:hint="cs"/>
-        </w:rPr>
-        <w:t>ID</w:t>
-      </w:r>
-      <w:r>
-        <w:rPr>
-          <w:rFonts w:hint="cs"/>
-          <w:rtl/>
-        </w:rPr>
-        <w:t xml:space="preserve"> , מחבר וכד')</w:t>
+      <w:r>
+        <w:rPr>
+          <w:rFonts w:hint="cs"/>
+          <w:rtl/>
+        </w:rPr>
+        <w:t xml:space="preserve"> </w:t>
+      </w:r>
+      <w:r>
+        <w:rPr>
+          <w:rFonts w:cs="Arial"/>
+          <w:rtl/>
+        </w:rPr>
+        <w:t>שליפ</w:t>
+      </w:r>
+      <w:r>
+        <w:rPr>
+          <w:rFonts w:cs="Arial" w:hint="cs"/>
+          <w:rtl/>
+        </w:rPr>
+        <w:t>ת נתונים, החזרת כל הספרים, השאלות, משתמשים לצורך תצוגה, חיפוש וכד'</w:t>
       </w:r>
     </w:p>
     <w:p>
@@ -843,6 +858,7 @@
         </w:rPr>
         <w:t xml:space="preserve"> </w:t>
       </w:r>
+      <w:proofErr w:type="gramStart"/>
       <w:r>
         <w:rPr>
           <w:rtl/>
@@ -856,27 +872,322 @@
         </w:rPr>
         <w:t xml:space="preserve"> </w:t>
       </w:r>
-    </w:p>
-    <w:p>
-      <w:pPr>
-        <w:rPr>
-          <w:rtl/>
-        </w:rPr>
-      </w:pPr>
-      <w:r>
-        <w:rPr>
-          <w:rFonts w:hint="cs"/>
-          <w:rtl/>
-        </w:rPr>
-        <w:t xml:space="preserve">יצירת </w:t>
-      </w:r>
+      <w:r>
+        <w:rPr>
+          <w:rFonts w:hint="cs"/>
+          <w:rtl/>
+        </w:rPr>
+        <w:t xml:space="preserve"> </w:t>
+      </w:r>
+      <w:r>
+        <w:rPr>
+          <w:rFonts w:hint="cs"/>
+          <w:rtl/>
+        </w:rPr>
+        <w:t>יצירת</w:t>
+      </w:r>
+      <w:proofErr w:type="gramEnd"/>
+      <w:r>
+        <w:rPr>
+          <w:rFonts w:hint="cs"/>
+          <w:rtl/>
+        </w:rPr>
+        <w:t xml:space="preserve"> אובי</w:t>
+      </w:r>
+      <w:r>
+        <w:rPr>
+          <w:rFonts w:hint="cs"/>
+          <w:rtl/>
+        </w:rPr>
+        <w:t>י</w:t>
+      </w:r>
+      <w:r>
+        <w:rPr>
+          <w:rFonts w:hint="cs"/>
+          <w:rtl/>
+        </w:rPr>
+        <w:t>קטים חדשים, ספר חדש, השאלה חדשה, החזרה חדשה וכד'</w:t>
+      </w:r>
+    </w:p>
+    <w:p>
+      <w:r>
+        <w:rPr>
+          <w:rFonts w:hint="cs"/>
+        </w:rPr>
+        <w:t>PUT</w:t>
+      </w:r>
+      <w:r>
+        <w:rPr>
+          <w:rFonts w:hint="cs"/>
+          <w:rtl/>
+        </w:rPr>
+        <w:t xml:space="preserve"> </w:t>
+      </w:r>
+      <w:proofErr w:type="gramStart"/>
+      <w:r>
+        <w:rPr>
+          <w:rtl/>
+        </w:rPr>
+        <w:t>–</w:t>
+      </w:r>
+      <w:r>
+        <w:rPr>
+          <w:rFonts w:hint="cs"/>
+          <w:rtl/>
+        </w:rPr>
+        <w:t xml:space="preserve">  </w:t>
+      </w:r>
+      <w:r>
+        <w:rPr>
+          <w:rFonts w:hint="cs"/>
+          <w:rtl/>
+        </w:rPr>
+        <w:t>עדכון</w:t>
+      </w:r>
+      <w:proofErr w:type="gramEnd"/>
+      <w:r>
+        <w:rPr>
+          <w:rFonts w:hint="cs"/>
+          <w:rtl/>
+        </w:rPr>
+        <w:t xml:space="preserve"> אובי</w:t>
+      </w:r>
+      <w:r>
+        <w:rPr>
+          <w:rFonts w:hint="cs"/>
+          <w:rtl/>
+        </w:rPr>
+        <w:t>י</w:t>
+      </w:r>
+      <w:r>
+        <w:rPr>
+          <w:rFonts w:hint="cs"/>
+          <w:rtl/>
+        </w:rPr>
+        <w:t>קטים קי</w:t>
+      </w:r>
+      <w:r>
+        <w:rPr>
+          <w:rFonts w:hint="cs"/>
+          <w:rtl/>
+        </w:rPr>
+        <w:t>י</w:t>
+      </w:r>
+      <w:r>
+        <w:rPr>
+          <w:rFonts w:hint="cs"/>
+          <w:rtl/>
+        </w:rPr>
+        <w:t>מים</w:t>
+      </w:r>
+      <w:r>
+        <w:rPr>
+          <w:rFonts w:hint="cs"/>
+          <w:rtl/>
+        </w:rPr>
+        <w:t xml:space="preserve">, </w:t>
+      </w:r>
+      <w:r>
+        <w:rPr>
+          <w:rFonts w:hint="cs"/>
+          <w:rtl/>
+        </w:rPr>
+        <w:t>סימון או החזרה של ספר</w:t>
+      </w:r>
+    </w:p>
+    <w:p>
+      <w:pPr>
+        <w:rPr>
+          <w:rtl/>
+        </w:rPr>
+      </w:pPr>
+      <w:r>
+        <w:rPr>
+          <w:rFonts w:hint="cs"/>
+        </w:rPr>
+        <w:t>DELETE</w:t>
+      </w:r>
+      <w:r>
+        <w:rPr>
+          <w:rFonts w:hint="cs"/>
+          <w:rtl/>
+        </w:rPr>
+        <w:t xml:space="preserve"> </w:t>
+      </w:r>
+      <w:proofErr w:type="gramStart"/>
+      <w:r>
+        <w:rPr>
+          <w:rtl/>
+        </w:rPr>
+        <w:t>–</w:t>
+      </w:r>
+      <w:r>
+        <w:rPr>
+          <w:rFonts w:hint="cs"/>
+          <w:rtl/>
+        </w:rPr>
+        <w:t xml:space="preserve">  </w:t>
+      </w:r>
+      <w:r>
+        <w:rPr>
+          <w:rFonts w:hint="cs"/>
+          <w:rtl/>
+        </w:rPr>
+        <w:t>מחיקת</w:t>
+      </w:r>
+      <w:proofErr w:type="gramEnd"/>
+      <w:r>
+        <w:rPr>
+          <w:rFonts w:hint="cs"/>
+          <w:rtl/>
+        </w:rPr>
+        <w:t xml:space="preserve"> </w:t>
+      </w:r>
+      <w:r>
+        <w:rPr>
+          <w:rFonts w:hint="cs"/>
+          <w:rtl/>
+        </w:rPr>
+        <w:t>אובייקטי</w:t>
+      </w:r>
+      <w:r>
+        <w:rPr>
+          <w:rFonts w:hint="eastAsia"/>
+          <w:rtl/>
+        </w:rPr>
+        <w:t>ם</w:t>
+      </w:r>
+      <w:r>
+        <w:rPr>
+          <w:rFonts w:hint="cs"/>
+          <w:rtl/>
+        </w:rPr>
+        <w:t xml:space="preserve"> </w:t>
+      </w:r>
+      <w:r>
+        <w:rPr>
+          <w:rFonts w:hint="cs"/>
+          <w:rtl/>
+        </w:rPr>
+        <w:t>קיימי</w:t>
+      </w:r>
+      <w:r>
+        <w:rPr>
+          <w:rFonts w:hint="eastAsia"/>
+          <w:rtl/>
+        </w:rPr>
+        <w:t>ם</w:t>
+      </w:r>
+      <w:r>
+        <w:rPr>
+          <w:rFonts w:hint="cs"/>
+          <w:rtl/>
+        </w:rPr>
+        <w:t>.</w:t>
+      </w:r>
+    </w:p>
+    <w:p>
+      <w:pPr>
+        <w:rPr>
+          <w:b/>
+          <w:bCs/>
+          <w:rtl/>
+        </w:rPr>
+      </w:pPr>
+      <w:r>
+        <w:rPr>
+          <w:rFonts w:hint="cs"/>
+          <w:b/>
+          <w:bCs/>
+          <w:rtl/>
+        </w:rPr>
+        <w:t>3.</w:t>
+      </w:r>
+      <w:r>
+        <w:rPr>
+          <w:rFonts w:hint="cs"/>
+          <w:b/>
+          <w:bCs/>
+        </w:rPr>
+        <w:t xml:space="preserve"> </w:t>
+      </w:r>
+      <w:r>
+        <w:rPr>
+          <w:rFonts w:hint="cs"/>
+          <w:b/>
+          <w:bCs/>
+          <w:rtl/>
+        </w:rPr>
+        <w:t xml:space="preserve">שדות חובה </w:t>
+      </w:r>
+      <w:r>
+        <w:rPr>
+          <w:b/>
+          <w:bCs/>
+          <w:rtl/>
+        </w:rPr>
+        <w:t>–</w:t>
+      </w:r>
+    </w:p>
+    <w:p>
+      <w:pPr>
+        <w:rPr>
+          <w:rtl/>
+        </w:rPr>
+      </w:pPr>
+      <w:r>
+        <w:rPr>
+          <w:rFonts w:hint="cs"/>
+          <w:rtl/>
+        </w:rPr>
+        <w:t xml:space="preserve">ספרים </w:t>
+      </w:r>
+      <w:r>
+        <w:rPr>
+          <w:rtl/>
+        </w:rPr>
+        <w:t>–</w:t>
+      </w:r>
+    </w:p>
+    <w:p>
+      <w:pPr>
+        <w:rPr>
+          <w:rFonts w:hint="cs"/>
+          <w:rtl/>
+        </w:rPr>
+      </w:pPr>
+      <w:r>
+        <w:t>Title</w:t>
+      </w:r>
+      <w:r>
+        <w:rPr>
+          <w:rFonts w:hint="cs"/>
+          <w:rtl/>
+        </w:rPr>
+        <w:t xml:space="preserve"> -חובה לזיהוי בסיסי</w:t>
+      </w:r>
+    </w:p>
+    <w:p>
+      <w:r>
+        <w:t>Author</w:t>
+      </w:r>
+      <w:r>
+        <w:rPr>
+          <w:rFonts w:hint="cs"/>
+          <w:rtl/>
+        </w:rPr>
+        <w:t xml:space="preserve"> -חובה</w:t>
+      </w:r>
+    </w:p>
+    <w:p>
+      <w:pPr>
+        <w:rPr>
+          <w:rtl/>
+        </w:rPr>
+      </w:pPr>
       <w:proofErr w:type="spellStart"/>
       <w:r>
-        <w:rPr>
-          <w:rFonts w:hint="cs"/>
-          <w:rtl/>
-        </w:rPr>
-        <w:t>אוביקטים</w:t>
+        <w:t>isAvailable</w:t>
       </w:r>
       <w:proofErr w:type="spellEnd"/>
       <w:r>
@@ -884,26 +1195,6 @@
           <w:rFonts w:hint="cs"/>
           <w:rtl/>
         </w:rPr>
-        <w:t xml:space="preserve"> חדשים, ספר חדש, השאלה חדשה, החזרה חדשה וכד'</w:t>
-      </w:r>
-    </w:p>
-    <w:p>
-      <w:pPr>
-        <w:rPr>
-          <w:rtl/>
-        </w:rPr>
-      </w:pPr>
-      <w:r>
-        <w:rPr>
-          <w:rFonts w:hint="cs"/>
-        </w:rPr>
-        <w:t>PUT</w:t>
-      </w:r>
-      <w:r>
-        <w:rPr>
-          <w:rFonts w:hint="cs"/>
-          <w:rtl/>
-        </w:rPr>
         <w:t xml:space="preserve"> </w:t>
       </w:r>
       <w:r>
@@ -912,27 +1203,38 @@
         </w:rPr>
         <w:t>–</w:t>
       </w:r>
-    </w:p>
-    <w:p>
-      <w:pPr>
-        <w:rPr>
-          <w:rtl/>
-        </w:rPr>
-      </w:pPr>
-      <w:r>
-        <w:rPr>
-          <w:rFonts w:hint="cs"/>
-          <w:rtl/>
-        </w:rPr>
-        <w:t xml:space="preserve">עדכון </w:t>
-      </w:r>
+      <w:r>
+        <w:rPr>
+          <w:rFonts w:hint="cs"/>
+          <w:rtl/>
+        </w:rPr>
+        <w:t xml:space="preserve"> חובה לניהול השאלות תקני</w:t>
+      </w:r>
+    </w:p>
+    <w:p>
+      <w:pPr>
+        <w:rPr>
+          <w:rtl/>
+        </w:rPr>
+      </w:pPr>
+      <w:r>
+        <w:rPr>
+          <w:rFonts w:hint="cs"/>
+          <w:rtl/>
+        </w:rPr>
+        <w:t xml:space="preserve">השאלות </w:t>
+      </w:r>
+      <w:r>
+        <w:rPr>
+          <w:rtl/>
+        </w:rPr>
+        <w:t>–</w:t>
+      </w:r>
+    </w:p>
+    <w:p>
       <w:proofErr w:type="spellStart"/>
       <w:r>
-        <w:rPr>
-          <w:rFonts w:hint="cs"/>
-          <w:rtl/>
-        </w:rPr>
-        <w:t>אוביקטים</w:t>
+        <w:t>Userid</w:t>
       </w:r>
       <w:proofErr w:type="spellEnd"/>
       <w:r>
@@ -942,13 +1244,24 @@
         </w:rPr>
         <w:t xml:space="preserve"> </w:t>
       </w:r>
+      <w:r>
+        <w:rPr>
+          <w:rtl/>
+        </w:rPr>
+        <w:t>–</w:t>
+      </w:r>
+      <w:r>
+        <w:rPr>
+          <w:rFonts w:hint="cs"/>
+          <w:rtl/>
+        </w:rPr>
+        <w:t xml:space="preserve"> חובה כדי לדעת מי השאיל</w:t>
+      </w:r>
+    </w:p>
+    <w:p>
       <w:proofErr w:type="spellStart"/>
       <w:r>
-        <w:rPr>
-          <w:rFonts w:hint="cs"/>
-          <w:rtl/>
-        </w:rPr>
-        <w:t>קימים</w:t>
+        <w:t>Bookid</w:t>
       </w:r>
       <w:proofErr w:type="spellEnd"/>
       <w:r>
@@ -956,37 +1269,21 @@
           <w:rFonts w:hint="cs"/>
           <w:rtl/>
         </w:rPr>
-        <w:t>.</w:t>
-      </w:r>
-    </w:p>
-    <w:p>
-      <w:r>
-        <w:rPr>
-          <w:rFonts w:hint="cs"/>
-          <w:rtl/>
-        </w:rPr>
-        <w:t>סימון או החזרה של ספר</w:t>
-      </w:r>
-    </w:p>
-    <w:p>
-      <w:pPr>
-        <w:rPr>
-          <w:rFonts w:hint="cs"/>
-          <w:rtl/>
-        </w:rPr>
-      </w:pPr>
-      <w:r>
-        <w:rPr>
-          <w:rFonts w:hint="cs"/>
-        </w:rPr>
-        <w:t>DELETE</w:t>
-      </w:r>
-      <w:r>
-        <w:rPr>
-          <w:rFonts w:hint="cs"/>
-          <w:rtl/>
-        </w:rPr>
-        <w:t xml:space="preserve"> </w:t>
+        <w:t xml:space="preserve"> -חובה כדי לדעת מה הספר</w:t>
+      </w:r>
+    </w:p>
+    <w:p>
+      <w:pPr>
+        <w:rPr>
+          <w:rtl/>
+        </w:rPr>
+      </w:pPr>
+      <w:r>
+        <w:rPr>
+          <w:rFonts w:hint="cs"/>
+          <w:rtl/>
+        </w:rPr>
+        <w:t xml:space="preserve">משתמשים </w:t>
       </w:r>
       <w:r>
         <w:rPr>
@@ -1002,186 +1299,28 @@
         </w:rPr>
       </w:pPr>
       <w:r>
-        <w:rPr>
-          <w:rFonts w:hint="cs"/>
-          <w:rtl/>
-        </w:rPr>
-        <w:t xml:space="preserve">מחיקת </w:t>
-      </w:r>
-      <w:proofErr w:type="spellStart"/>
-      <w:r>
-        <w:rPr>
-          <w:rFonts w:hint="cs"/>
-          <w:rtl/>
-        </w:rPr>
-        <w:t>אוביקטים</w:t>
-      </w:r>
-      <w:proofErr w:type="spellEnd"/>
-      <w:r>
-        <w:rPr>
-          <w:rFonts w:hint="cs"/>
-          <w:rtl/>
-        </w:rPr>
-        <w:t xml:space="preserve"> </w:t>
-      </w:r>
-      <w:proofErr w:type="spellStart"/>
-      <w:r>
-        <w:rPr>
-          <w:rFonts w:hint="cs"/>
-          <w:rtl/>
-        </w:rPr>
-        <w:t>קימים</w:t>
-      </w:r>
-      <w:proofErr w:type="spellEnd"/>
-    </w:p>
-    <w:p>
-      <w:pPr>
-        <w:rPr>
-          <w:b/>
-          <w:bCs/>
-          <w:rtl/>
-        </w:rPr>
-      </w:pPr>
-      <w:r>
-        <w:rPr>
-          <w:rFonts w:hint="cs"/>
-          <w:b/>
-          <w:bCs/>
-          <w:rtl/>
-        </w:rPr>
-        <w:t>3.</w:t>
-      </w:r>
-      <w:r>
-        <w:rPr>
-          <w:rFonts w:hint="cs"/>
-          <w:b/>
-          <w:bCs/>
-        </w:rPr>
-        <w:t xml:space="preserve"> </w:t>
-      </w:r>
-      <w:r>
-        <w:rPr>
-          <w:rFonts w:hint="cs"/>
-          <w:b/>
-          <w:bCs/>
-          <w:rtl/>
-        </w:rPr>
-        <w:t xml:space="preserve">שדות חובה </w:t>
-      </w:r>
-      <w:r>
-        <w:rPr>
-          <w:b/>
-          <w:bCs/>
+        <w:lastRenderedPageBreak/>
+        <w:t>Username</w:t>
+      </w:r>
+      <w:r>
+        <w:rPr>
+          <w:rFonts w:hint="cs"/>
+          <w:rtl/>
+        </w:rPr>
+        <w:t xml:space="preserve"> </w:t>
+      </w:r>
+      <w:r>
+        <w:rPr>
           <w:rtl/>
         </w:rPr>
         <w:t>–</w:t>
       </w:r>
-    </w:p>
-    <w:p>
-      <w:pPr>
-        <w:rPr>
-          <w:rtl/>
-        </w:rPr>
-      </w:pPr>
-      <w:r>
-        <w:rPr>
-          <w:rFonts w:hint="cs"/>
-          <w:rtl/>
-        </w:rPr>
-        <w:t xml:space="preserve">ספרים </w:t>
-      </w:r>
-      <w:r>
-        <w:rPr>
-          <w:rtl/>
-        </w:rPr>
-        <w:t>–</w:t>
-      </w:r>
-    </w:p>
-    <w:p>
-      <w:r>
-        <w:t>Title</w:t>
-      </w:r>
-    </w:p>
-    <w:p>
-      <w:r>
-        <w:lastRenderedPageBreak/>
-        <w:t>Author</w:t>
-      </w:r>
-    </w:p>
-    <w:p>
-      <w:pPr>
-        <w:rPr>
-          <w:rtl/>
-        </w:rPr>
-      </w:pPr>
-      <w:proofErr w:type="spellStart"/>
-      <w:r>
-        <w:t>isAvailable</w:t>
-      </w:r>
-      <w:proofErr w:type="spellEnd"/>
-    </w:p>
-    <w:p>
-      <w:pPr>
-        <w:rPr>
-          <w:rtl/>
-        </w:rPr>
-      </w:pPr>
-      <w:r>
-        <w:rPr>
-          <w:rFonts w:hint="cs"/>
-          <w:rtl/>
-        </w:rPr>
-        <w:t xml:space="preserve">השאלות </w:t>
-      </w:r>
-      <w:r>
-        <w:rPr>
-          <w:rtl/>
-        </w:rPr>
-        <w:t>–</w:t>
-      </w:r>
-    </w:p>
-    <w:p>
-      <w:proofErr w:type="spellStart"/>
-      <w:r>
-        <w:t>Userid</w:t>
-      </w:r>
-      <w:proofErr w:type="spellEnd"/>
-    </w:p>
-    <w:p>
-      <w:proofErr w:type="spellStart"/>
-      <w:r>
-        <w:t>Bookid</w:t>
-      </w:r>
-      <w:proofErr w:type="spellEnd"/>
-    </w:p>
-    <w:p>
-      <w:pPr>
-        <w:rPr>
-          <w:rtl/>
-        </w:rPr>
-      </w:pPr>
-      <w:r>
-        <w:rPr>
-          <w:rFonts w:hint="cs"/>
-          <w:rtl/>
-        </w:rPr>
-        <w:t xml:space="preserve">משתמשים </w:t>
-      </w:r>
-      <w:r>
-        <w:rPr>
-          <w:rtl/>
-        </w:rPr>
-        <w:t>–</w:t>
-      </w:r>
-    </w:p>
-    <w:p>
-      <w:pPr>
-        <w:rPr>
-          <w:rtl/>
-        </w:rPr>
-      </w:pPr>
-      <w:r>
-        <w:t>Username</w:t>
+      <w:r>
+        <w:rPr>
+          <w:rFonts w:hint="cs"/>
+          <w:rtl/>
+        </w:rPr>
+        <w:t xml:space="preserve"> חובה לצורך זיהוי</w:t>
       </w:r>
     </w:p>
     <w:p>
@@ -1243,7 +1382,7 @@
           <w:bCs/>
           <w:rtl/>
         </w:rPr>
-        <w:t xml:space="preserve">מחלקות - </w:t>
+        <w:t>מחלקות -</w:t>
       </w:r>
     </w:p>
     <w:p>
@@ -1438,18 +1577,195 @@
     </w:p>
     <w:p>
       <w:pPr>
+        <w:rPr>
+          <w:rtl/>
+        </w:rPr>
+      </w:pPr>
+      <w:r>
+        <w:rPr>
+          <w:rFonts w:cs="Arial"/>
+          <w:rtl/>
+        </w:rPr>
+        <w:t>מחזיקה מידע על ההזמנה: מזהה, לקוח, סכום, סטטוס.</w:t>
+      </w:r>
+    </w:p>
+    <w:p>
+      <w:pPr>
         <w:ind w:left="360"/>
         <w:rPr>
           <w:rtl/>
         </w:rPr>
       </w:pPr>
+      <w:r>
+        <w:rPr>
+          <w:rFonts w:hint="cs"/>
+          <w:b/>
+          <w:bCs/>
+        </w:rPr>
+        <w:t>PAYMENT</w:t>
+      </w:r>
+      <w:r>
+        <w:rPr>
+          <w:rFonts w:hint="cs"/>
+          <w:rtl/>
+        </w:rPr>
+        <w:t xml:space="preserve"> </w:t>
+      </w:r>
+      <w:r>
+        <w:rPr>
+          <w:rtl/>
+        </w:rPr>
+        <w:t>–</w:t>
+      </w:r>
+    </w:p>
+    <w:p>
+      <w:pPr>
+        <w:rPr>
+          <w:rtl/>
+        </w:rPr>
+      </w:pPr>
+      <w:r>
+        <w:rPr>
+          <w:rFonts w:cs="Arial"/>
+          <w:rtl/>
+        </w:rPr>
+        <w:t>מחזיקה מידע על תשלום: מזהה, מזהה הזמנה, סכום, אמצעי תשלום, תאריך תשלום.</w:t>
+      </w:r>
+    </w:p>
+    <w:p>
+      <w:pPr>
+        <w:ind w:left="360"/>
+        <w:rPr>
+          <w:rtl/>
+        </w:rPr>
+      </w:pPr>
+      <w:r>
+        <w:rPr>
+          <w:rFonts w:hint="cs"/>
+          <w:b/>
+          <w:bCs/>
+        </w:rPr>
+        <w:t>ORDE</w:t>
+      </w:r>
+      <w:r>
+        <w:rPr>
+          <w:b/>
+          <w:bCs/>
+        </w:rPr>
+        <w:t xml:space="preserve">R </w:t>
+      </w:r>
+      <w:proofErr w:type="gramStart"/>
+      <w:r>
+        <w:rPr>
+          <w:b/>
+          <w:bCs/>
+        </w:rPr>
+        <w:t xml:space="preserve">SERVICE </w:t>
+      </w:r>
+      <w:r>
+        <w:rPr>
+          <w:rFonts w:hint="cs"/>
+          <w:b/>
+          <w:bCs/>
+          <w:rtl/>
+        </w:rPr>
+        <w:t xml:space="preserve"> -</w:t>
+      </w:r>
+      <w:proofErr w:type="gramEnd"/>
+    </w:p>
+    <w:p>
+      <w:pPr>
+        <w:ind w:left="360"/>
+        <w:rPr>
+          <w:rtl/>
+        </w:rPr>
+      </w:pPr>
+      <w:r>
+        <w:rPr>
+          <w:rFonts w:hint="cs"/>
+          <w:rtl/>
+        </w:rPr>
+        <w:t>מחלקה האחראית</w:t>
+      </w:r>
+      <w:r>
+        <w:rPr>
+          <w:rFonts w:hint="cs"/>
+          <w:rtl/>
+        </w:rPr>
+        <w:t xml:space="preserve"> על ההזמנות, יצירת הזמנות, בדיקת תקינות סכום, שינוי סטטוס לאחר תשלום וכו'</w:t>
+      </w:r>
+    </w:p>
+    <w:p>
+      <w:pPr>
+        <w:ind w:left="360"/>
+        <w:rPr>
+          <w:b/>
+          <w:bCs/>
+          <w:rtl/>
+        </w:rPr>
+      </w:pPr>
+      <w:r>
+        <w:rPr>
+          <w:rFonts w:hint="cs"/>
+          <w:b/>
+          <w:bCs/>
+        </w:rPr>
+        <w:t>PAYMENT</w:t>
+      </w:r>
+      <w:r>
+        <w:rPr>
+          <w:b/>
+          <w:bCs/>
+        </w:rPr>
+        <w:t xml:space="preserve"> </w:t>
+      </w:r>
+      <w:r>
+        <w:rPr>
+          <w:rFonts w:hint="cs"/>
+          <w:b/>
+          <w:bCs/>
+        </w:rPr>
+        <w:t>SERVICE</w:t>
+      </w:r>
+      <w:r>
+        <w:rPr>
+          <w:rFonts w:hint="cs"/>
+          <w:b/>
+          <w:bCs/>
+          <w:rtl/>
+        </w:rPr>
+        <w:t xml:space="preserve"> </w:t>
+      </w:r>
+      <w:r>
+        <w:rPr>
+          <w:b/>
+          <w:bCs/>
+          <w:rtl/>
+        </w:rPr>
+        <w:t>–</w:t>
+      </w:r>
+    </w:p>
+    <w:p>
+      <w:pPr>
+        <w:ind w:left="360"/>
+        <w:rPr>
+          <w:rtl/>
+        </w:rPr>
+      </w:pPr>
+      <w:r>
+        <w:rPr>
+          <w:rFonts w:hint="cs"/>
+          <w:rtl/>
+        </w:rPr>
+        <w:t xml:space="preserve">מחלקה אחראית על תשלום הזמנות, אימות </w:t>
+      </w:r>
       <w:proofErr w:type="spellStart"/>
       <w:r>
         <w:rPr>
           <w:rFonts w:hint="cs"/>
           <w:rtl/>
         </w:rPr>
-        <w:t>אוביקט</w:t>
+        <w:t>הזמנה,יצירת</w:t>
       </w:r>
       <w:proofErr w:type="spellEnd"/>
       <w:r>
@@ -1457,16 +1773,213 @@
           <w:rFonts w:hint="cs"/>
           <w:rtl/>
         </w:rPr>
-        <w:t xml:space="preserve"> המאחסן נתוני על הזמנה</w:t>
-      </w:r>
-      <w:r>
-        <w:rPr>
-          <w:rFonts w:hint="cs"/>
-          <w:rtl/>
-        </w:rPr>
-        <w:t>: מזהה, לקוח, סכום וכו'</w:t>
-      </w:r>
-    </w:p>
+        <w:t xml:space="preserve"> תשלום</w:t>
+      </w:r>
+      <w:r>
+        <w:rPr>
+          <w:rFonts w:hint="cs"/>
+          <w:rtl/>
+        </w:rPr>
+        <w:t xml:space="preserve"> וקישורו להזמנה</w:t>
+      </w:r>
+      <w:r>
+        <w:rPr>
+          <w:rFonts w:hint="cs"/>
+          <w:rtl/>
+        </w:rPr>
+        <w:t>, עדכון סטטוס</w:t>
+      </w:r>
+      <w:r>
+        <w:rPr>
+          <w:rFonts w:hint="cs"/>
+          <w:rtl/>
+        </w:rPr>
+        <w:t>, בדיקת קיום הזמנה לפני חיוב, וכן בדיקה שההזמנה עדיין לא שולמה.</w:t>
+      </w:r>
+    </w:p>
+    <w:p>
+      <w:pPr>
+        <w:rPr>
+          <w:rtl/>
+        </w:rPr>
+      </w:pPr>
+    </w:p>
+    <w:p>
+      <w:pPr>
+        <w:rPr>
+          <w:rtl/>
+        </w:rPr>
+      </w:pPr>
+      <w:r>
+        <w:rPr>
+          <w:rFonts w:hint="cs"/>
+          <w:rtl/>
+        </w:rPr>
+        <w:t xml:space="preserve">המערכת בנויה לפי </w:t>
+      </w:r>
+      <w:r>
+        <w:rPr>
+          <w:rFonts w:hint="cs"/>
+        </w:rPr>
+        <w:t>SINGLE RESPONSIBILITY</w:t>
+      </w:r>
+      <w:r>
+        <w:rPr>
+          <w:rFonts w:hint="cs"/>
+          <w:rtl/>
+        </w:rPr>
+        <w:t xml:space="preserve"> כל מחלקה מבצעת אחריות אחת בלבד!</w:t>
+      </w:r>
+    </w:p>
+    <w:p>
+      <w:pPr>
+        <w:rPr>
+          <w:rtl/>
+        </w:rPr>
+      </w:pPr>
+    </w:p>
+    <w:p>
+      <w:pPr>
+        <w:rPr>
+          <w:b/>
+          <w:bCs/>
+          <w:rtl/>
+        </w:rPr>
+      </w:pPr>
+      <w:r>
+        <w:rPr>
+          <w:rFonts w:hint="cs"/>
+          <w:b/>
+          <w:bCs/>
+          <w:rtl/>
+        </w:rPr>
+        <w:t xml:space="preserve">קשר בין תשלום להזמנה </w:t>
+      </w:r>
+      <w:r>
+        <w:rPr>
+          <w:b/>
+          <w:bCs/>
+          <w:rtl/>
+        </w:rPr>
+        <w:t>–</w:t>
+      </w:r>
+    </w:p>
+    <w:p>
+      <w:pPr>
+        <w:rPr>
+          <w:rtl/>
+        </w:rPr>
+      </w:pPr>
+      <w:r>
+        <w:rPr>
+          <w:rFonts w:hint="cs"/>
+          <w:rtl/>
+        </w:rPr>
+        <w:t xml:space="preserve">במחלקת </w:t>
+      </w:r>
+      <w:r>
+        <w:rPr>
+          <w:rFonts w:hint="cs"/>
+        </w:rPr>
+        <w:t>PAYM</w:t>
+      </w:r>
+      <w:r>
+        <w:t>ENT</w:t>
+      </w:r>
+      <w:r>
+        <w:rPr>
+          <w:rFonts w:hint="cs"/>
+          <w:rtl/>
+        </w:rPr>
+        <w:t xml:space="preserve"> שדה שמקושר להזמנה </w:t>
+      </w:r>
+      <w:r>
+        <w:t xml:space="preserve">private int </w:t>
+      </w:r>
+      <w:proofErr w:type="spellStart"/>
+      <w:r>
+        <w:t>orderId</w:t>
+      </w:r>
+      <w:proofErr w:type="spellEnd"/>
+    </w:p>
+    <w:p>
+      <w:pPr>
+        <w:rPr>
+          <w:rtl/>
+        </w:rPr>
+      </w:pPr>
+      <w:r>
+        <w:rPr>
+          <w:rFonts w:hint="cs"/>
+          <w:rtl/>
+        </w:rPr>
+        <w:t>בדיקה ב -</w:t>
+      </w:r>
+      <w:r>
+        <w:rPr>
+          <w:rFonts w:hint="cs"/>
+        </w:rPr>
+        <w:t>PAYMENTSERVICE</w:t>
+      </w:r>
+      <w:r>
+        <w:rPr>
+          <w:rFonts w:hint="cs"/>
+          <w:rtl/>
+        </w:rPr>
+        <w:t xml:space="preserve"> שההזמנה קיימת לפני יצירת תשלום</w:t>
+      </w:r>
+    </w:p>
+    <w:p>
+      <w:pPr>
+        <w:rPr>
+          <w:rtl/>
+        </w:rPr>
+      </w:pPr>
+      <w:r>
+        <w:rPr>
+          <w:rFonts w:hint="cs"/>
+          <w:rtl/>
+        </w:rPr>
+        <w:t>מניעת תשלום להזמנה שלא קיימת או ששולמה.</w:t>
+      </w:r>
+    </w:p>
+    <w:p>
+      <w:pPr>
+        <w:rPr>
+          <w:rFonts w:hint="cs"/>
+          <w:rtl/>
+        </w:rPr>
+      </w:pPr>
+      <w:r>
+        <w:rPr>
+          <w:rFonts w:hint="cs"/>
+          <w:rtl/>
+        </w:rPr>
+        <w:t>עדכון סטטוס ההזמנה לשולם</w:t>
+      </w:r>
+      <w:r>
+        <w:rPr>
+          <w:rFonts w:hint="cs"/>
+          <w:rtl/>
+        </w:rPr>
+        <w:t xml:space="preserve"> לאחר הצלחת תשלום</w:t>
+      </w:r>
+    </w:p>
+    <w:p>
+      <w:pPr>
+        <w:rPr>
+          <w:rtl/>
+        </w:rPr>
+      </w:pPr>
+    </w:p>
+    <w:p>
+      <w:pPr>
+        <w:rPr>
+          <w:rtl/>
+        </w:rPr>
+      </w:pPr>
+    </w:p>
+    <w:p/>
     <w:p>
       <w:pPr>
         <w:ind w:left="360"/>
@@ -1474,355 +1987,32 @@
           <w:rtl/>
         </w:rPr>
       </w:pPr>
-      <w:r>
-        <w:rPr>
-          <w:rFonts w:hint="cs"/>
-          <w:b/>
-          <w:bCs/>
-        </w:rPr>
-        <w:t>PAYMENT</w:t>
-      </w:r>
-      <w:r>
-        <w:rPr>
-          <w:rFonts w:hint="cs"/>
-          <w:rtl/>
-        </w:rPr>
-        <w:t xml:space="preserve"> </w:t>
-      </w:r>
-      <w:r>
-        <w:rPr>
-          <w:rtl/>
-        </w:rPr>
-        <w:t>–</w:t>
-      </w:r>
-    </w:p>
-    <w:p>
-      <w:pPr>
-        <w:ind w:left="360"/>
-        <w:rPr>
-          <w:rtl/>
-        </w:rPr>
-      </w:pPr>
-      <w:proofErr w:type="spellStart"/>
-      <w:r>
-        <w:rPr>
-          <w:rFonts w:hint="cs"/>
-          <w:rtl/>
-        </w:rPr>
-        <w:t>אוביקט</w:t>
-      </w:r>
-      <w:proofErr w:type="spellEnd"/>
-      <w:r>
-        <w:rPr>
-          <w:rFonts w:hint="cs"/>
-          <w:rtl/>
-        </w:rPr>
-        <w:t xml:space="preserve"> המבטא תשלום: מזהה, מזהה הזמנה, סכום, אמצעי תשלום, תאריך וכו'</w:t>
-      </w:r>
-    </w:p>
-    <w:p>
-      <w:pPr>
-        <w:ind w:left="360"/>
-        <w:rPr>
-          <w:rtl/>
-        </w:rPr>
-      </w:pPr>
-      <w:r>
-        <w:rPr>
-          <w:rFonts w:hint="cs"/>
-          <w:b/>
-          <w:bCs/>
-        </w:rPr>
-        <w:t>ORDE</w:t>
-      </w:r>
-      <w:r>
-        <w:rPr>
-          <w:b/>
-          <w:bCs/>
-        </w:rPr>
-        <w:t xml:space="preserve">R </w:t>
-      </w:r>
-      <w:proofErr w:type="gramStart"/>
-      <w:r>
-        <w:rPr>
-          <w:b/>
-          <w:bCs/>
-        </w:rPr>
-        <w:t xml:space="preserve">SERVICE </w:t>
-      </w:r>
-      <w:r>
-        <w:rPr>
-          <w:rFonts w:hint="cs"/>
-          <w:b/>
-          <w:bCs/>
-          <w:rtl/>
-        </w:rPr>
-        <w:t xml:space="preserve"> -</w:t>
-      </w:r>
-      <w:proofErr w:type="gramEnd"/>
-    </w:p>
-    <w:p>
-      <w:pPr>
-        <w:ind w:left="360"/>
-        <w:rPr>
-          <w:rtl/>
-        </w:rPr>
-      </w:pPr>
-      <w:r>
-        <w:rPr>
-          <w:rFonts w:hint="cs"/>
-          <w:rtl/>
-        </w:rPr>
-        <w:t>מחלקה האחראית</w:t>
-      </w:r>
-      <w:r>
-        <w:rPr>
-          <w:rFonts w:hint="cs"/>
-          <w:rtl/>
-        </w:rPr>
-        <w:t xml:space="preserve"> על ההזמנות, יצירת הזמנות, בדיקת תקינות סכום, שינוי סטטוס לאחר תשלום וכו'</w:t>
-      </w:r>
-    </w:p>
-    <w:p>
-      <w:pPr>
-        <w:ind w:left="360"/>
-        <w:rPr>
-          <w:b/>
-          <w:bCs/>
-          <w:rtl/>
-        </w:rPr>
-      </w:pPr>
-      <w:r>
-        <w:rPr>
-          <w:rFonts w:hint="cs"/>
-          <w:b/>
-          <w:bCs/>
-        </w:rPr>
-        <w:t>PAYMENT</w:t>
-      </w:r>
-      <w:r>
-        <w:rPr>
-          <w:b/>
-          <w:bCs/>
-        </w:rPr>
-        <w:t xml:space="preserve"> </w:t>
-      </w:r>
-      <w:r>
-        <w:rPr>
-          <w:rFonts w:hint="cs"/>
-          <w:b/>
-          <w:bCs/>
-        </w:rPr>
-        <w:t>SERVICE</w:t>
-      </w:r>
-      <w:r>
-        <w:rPr>
-          <w:rFonts w:hint="cs"/>
-          <w:b/>
-          <w:bCs/>
-          <w:rtl/>
-        </w:rPr>
-        <w:t xml:space="preserve"> </w:t>
-      </w:r>
-      <w:r>
-        <w:rPr>
-          <w:b/>
-          <w:bCs/>
-          <w:rtl/>
-        </w:rPr>
-        <w:t>–</w:t>
-      </w:r>
-    </w:p>
-    <w:p>
-      <w:pPr>
-        <w:ind w:left="360"/>
-        <w:rPr>
-          <w:rtl/>
-        </w:rPr>
-      </w:pPr>
-      <w:r>
-        <w:rPr>
-          <w:rFonts w:hint="cs"/>
-          <w:rtl/>
-        </w:rPr>
-        <w:t xml:space="preserve">מחלקה אחראית על תשלום הזמנות, אימות </w:t>
-      </w:r>
-      <w:proofErr w:type="spellStart"/>
-      <w:r>
-        <w:rPr>
-          <w:rFonts w:hint="cs"/>
-          <w:rtl/>
-        </w:rPr>
-        <w:t>הזמנה,יצירת</w:t>
-      </w:r>
-      <w:proofErr w:type="spellEnd"/>
-      <w:r>
-        <w:rPr>
-          <w:rFonts w:hint="cs"/>
-          <w:rtl/>
-        </w:rPr>
-        <w:t xml:space="preserve"> תשלום, עדכון סטטוס וכו'</w:t>
-      </w:r>
-    </w:p>
-    <w:p>
-      <w:pPr>
-        <w:ind w:left="360"/>
-        <w:rPr>
-          <w:rFonts w:hint="cs"/>
-          <w:rtl/>
-        </w:rPr>
-      </w:pPr>
-    </w:p>
-    <w:p>
-      <w:pPr>
-        <w:ind w:left="360"/>
-        <w:rPr>
-          <w:b/>
-          <w:bCs/>
-          <w:rtl/>
-        </w:rPr>
-      </w:pPr>
-      <w:r>
-        <w:rPr>
-          <w:rFonts w:hint="cs"/>
-          <w:b/>
-          <w:bCs/>
-          <w:rtl/>
-        </w:rPr>
-        <w:t xml:space="preserve">קשר בין תשלום להזמנה </w:t>
-      </w:r>
-      <w:r>
-        <w:rPr>
-          <w:b/>
-          <w:bCs/>
-          <w:rtl/>
-        </w:rPr>
-        <w:t>–</w:t>
-      </w:r>
-    </w:p>
-    <w:p>
-      <w:pPr>
-        <w:rPr>
-          <w:b/>
-          <w:bCs/>
-        </w:rPr>
-      </w:pPr>
-      <w:r>
-        <w:rPr>
-          <w:rFonts w:hint="cs"/>
-          <w:b/>
-          <w:bCs/>
-          <w:rtl/>
-        </w:rPr>
-        <w:t xml:space="preserve">    </w:t>
-      </w:r>
-      <w:r>
-        <w:rPr>
-          <w:rFonts w:hint="cs"/>
-          <w:b/>
-          <w:bCs/>
-          <w:rtl/>
-        </w:rPr>
-        <w:t>קשר ישיר בין מפתחות:</w:t>
-      </w:r>
-    </w:p>
-    <w:p>
-      <w:pPr>
-        <w:rPr>
-          <w:rtl/>
-        </w:rPr>
-      </w:pPr>
-      <w:r>
-        <w:rPr>
-          <w:rFonts w:hint="cs"/>
-          <w:b/>
-          <w:bCs/>
-          <w:rtl/>
-        </w:rPr>
-        <w:t xml:space="preserve">  </w:t>
-      </w:r>
-      <w:r>
-        <w:rPr>
-          <w:rFonts w:hint="cs"/>
-          <w:rtl/>
-        </w:rPr>
-        <w:t xml:space="preserve">במחלקת </w:t>
-      </w:r>
-      <w:r>
-        <w:rPr>
-          <w:rFonts w:hint="cs"/>
-        </w:rPr>
-        <w:t>PAYM</w:t>
-      </w:r>
-      <w:r>
-        <w:t>ENT</w:t>
-      </w:r>
-      <w:r>
-        <w:rPr>
-          <w:rFonts w:hint="cs"/>
-          <w:rtl/>
-        </w:rPr>
-        <w:t xml:space="preserve"> להוסיף שדה שמקושר להזמנה </w:t>
-      </w:r>
-      <w:r>
-        <w:t xml:space="preserve">private </w:t>
-      </w:r>
-      <w:r>
-        <w:t>int</w:t>
-      </w:r>
-      <w:r>
-        <w:t xml:space="preserve"> </w:t>
-      </w:r>
-      <w:proofErr w:type="spellStart"/>
-      <w:r>
-        <w:t>orderId</w:t>
-      </w:r>
-      <w:proofErr w:type="spellEnd"/>
-    </w:p>
-    <w:p>
-      <w:pPr>
-        <w:rPr>
-          <w:rFonts w:hint="cs"/>
-        </w:rPr>
-      </w:pPr>
-    </w:p>
-    <w:p>
-      <w:pPr>
-        <w:ind w:left="360"/>
-        <w:rPr>
-          <w:rFonts w:hint="cs"/>
-          <w:rtl/>
-        </w:rPr>
-      </w:pPr>
-    </w:p>
-    <w:p>
-      <w:pPr>
-        <w:rPr>
-          <w:b/>
-          <w:bCs/>
-        </w:rPr>
-      </w:pPr>
-    </w:p>
-    <w:p>
-      <w:pPr>
-        <w:rPr>
-          <w:rFonts w:hint="cs"/>
-          <w:rtl/>
-        </w:rPr>
-      </w:pPr>
-    </w:p>
-    <w:p>
-      <w:pPr>
-        <w:rPr>
-          <w:rFonts w:hint="cs"/>
-          <w:rtl/>
-        </w:rPr>
-      </w:pPr>
-    </w:p>
-    <w:p>
-      <w:pPr>
-        <w:rPr>
-          <w:rFonts w:hint="cs"/>
+    </w:p>
+    <w:p>
+      <w:pPr>
+        <w:rPr>
+          <w:b/>
+          <w:bCs/>
+        </w:rPr>
+      </w:pPr>
+    </w:p>
+    <w:p>
+      <w:pPr>
+        <w:rPr>
+          <w:rtl/>
+        </w:rPr>
+      </w:pPr>
+    </w:p>
+    <w:p>
+      <w:pPr>
+        <w:rPr>
+          <w:rtl/>
+        </w:rPr>
+      </w:pPr>
+    </w:p>
+    <w:p>
+      <w:pPr>
+        <w:rPr>
           <w:rtl/>
         </w:rPr>
       </w:pPr>

</xml_diff>